<commit_message>
Nova versão dos Requisitos
Foram adicionados os requisitos RF02, RF03 e RF07. Eles foram incluidos
com base nas considerações feitas na aula 04/05
</commit_message>
<xml_diff>
--- a/Requisitos/myTinyPoll_Requisitos/ProjetomytinyPoll.docx
+++ b/Requisitos/myTinyPoll_Requisitos/ProjetomytinyPoll.docx
@@ -1504,6 +1504,112 @@
           </w:p>
         </w:tc>
       </w:tr>
+      <w:tr>
+        <w:tc>
+          <w:tcPr>
+            <w:vAlign w:val="center"/>
+          </w:tcPr>
+          <w:p>
+            <w:pPr>
+              <w:tabs>
+                <w:tab w:val="center" w:pos="4252"/>
+                <w:tab w:val="right" w:pos="8504"/>
+              </w:tabs>
+              <w:spacing w:after="0" w:before="0" w:line="240" w:lineRule="auto"/>
+              <w:contextualSpacing w:val="0"/>
+              <w:jc w:val="both"/>
+            </w:pPr>
+            <w:r>
+              <w:rPr>
+                <w:color w:val="777777"/>
+                <w:sz w:val="20"/>
+                <w:szCs w:val="20"/>
+                <w:rtl w:val="0"/>
+              </w:rPr>
+              <w:t xml:space="preserve">08/05/2016</w:t>
+            </w:r>
+            <w:r>
+              <w:rPr>
+                <w:rtl w:val="0"/>
+              </w:rPr>
+            </w:r>
+          </w:p>
+        </w:tc>
+        <w:tc>
+          <w:tcPr>
+            <w:vAlign w:val="center"/>
+          </w:tcPr>
+          <w:p>
+            <w:pPr>
+              <w:spacing w:after="0" w:before="0" w:line="240" w:lineRule="auto"/>
+              <w:contextualSpacing w:val="0"/>
+              <w:jc w:val="both"/>
+            </w:pPr>
+            <w:r>
+              <w:rPr>
+                <w:color w:val="777777"/>
+                <w:sz w:val="20"/>
+                <w:szCs w:val="20"/>
+                <w:rtl w:val="0"/>
+              </w:rPr>
+              <w:t xml:space="preserve">Revisão do documento tendo em vistas as discussões a respeito dos casos de uso UC003, UC018</w:t>
+            </w:r>
+            <w:r>
+              <w:rPr>
+                <w:rtl w:val="0"/>
+              </w:rPr>
+            </w:r>
+          </w:p>
+        </w:tc>
+        <w:tc>
+          <w:tcPr/>
+          <w:p>
+            <w:pPr>
+              <w:spacing w:after="0" w:before="0" w:line="240" w:lineRule="auto"/>
+              <w:contextualSpacing w:val="0"/>
+              <w:jc w:val="both"/>
+            </w:pPr>
+            <w:r>
+              <w:rPr>
+                <w:color w:val="777777"/>
+                <w:sz w:val="20"/>
+                <w:szCs w:val="20"/>
+                <w:rtl w:val="0"/>
+              </w:rPr>
+              <w:t xml:space="preserve">Andrea, Eduardo, Heitor, Thays</w:t>
+            </w:r>
+            <w:r>
+              <w:rPr>
+                <w:rtl w:val="0"/>
+              </w:rPr>
+            </w:r>
+          </w:p>
+        </w:tc>
+        <w:tc>
+          <w:tcPr/>
+          <w:p>
+            <w:pPr>
+              <w:spacing w:after="0" w:before="0" w:line="240" w:lineRule="auto"/>
+              <w:contextualSpacing w:val="0"/>
+              <w:jc w:val="both"/>
+            </w:pPr>
+            <w:r>
+              <w:rPr>
+                <w:color w:val="777777"/>
+                <w:sz w:val="20"/>
+                <w:szCs w:val="20"/>
+                <w:rtl w:val="0"/>
+              </w:rPr>
+              <w:t xml:space="preserve">1.5</w:t>
+            </w:r>
+            <w:r>
+              <w:rPr>
+                <w:rtl w:val="0"/>
+              </w:rPr>
+            </w:r>
+          </w:p>
+        </w:tc>
+      </w:tr>
     </w:tbl>
     <w:p>
       <w:pPr>
@@ -3550,8 +3656,11 @@
             </w:pPr>
             <w:r>
               <w:rPr>
-                <w:rtl w:val="0"/>
-              </w:rPr>
+                <w:sz w:val="20"/>
+                <w:szCs w:val="20"/>
+                <w:rtl w:val="0"/>
+              </w:rPr>
+              <w:t xml:space="preserve">RF03</w:t>
             </w:r>
           </w:p>
         </w:tc>
@@ -3653,7 +3762,15 @@
                 <w:szCs w:val="20"/>
                 <w:rtl w:val="0"/>
               </w:rPr>
-              <w:t xml:space="preserve">RF02</w:t>
+              <w:t xml:space="preserve">RF0</w:t>
+            </w:r>
+            <w:r>
+              <w:rPr>
+                <w:sz w:val="20"/>
+                <w:szCs w:val="20"/>
+                <w:rtl w:val="0"/>
+              </w:rPr>
+              <w:t xml:space="preserve">4</w:t>
             </w:r>
             <w:r>
               <w:rPr>
@@ -3755,7 +3872,15 @@
                 <w:szCs w:val="20"/>
                 <w:rtl w:val="0"/>
               </w:rPr>
-              <w:t xml:space="preserve">RF03</w:t>
+              <w:t xml:space="preserve">RF0</w:t>
+            </w:r>
+            <w:r>
+              <w:rPr>
+                <w:sz w:val="20"/>
+                <w:szCs w:val="20"/>
+                <w:rtl w:val="0"/>
+              </w:rPr>
+              <w:t xml:space="preserve">5</w:t>
             </w:r>
             <w:r>
               <w:rPr>
@@ -3839,7 +3964,15 @@
                 <w:szCs w:val="20"/>
                 <w:rtl w:val="0"/>
               </w:rPr>
-              <w:t xml:space="preserve">RF04</w:t>
+              <w:t xml:space="preserve">RF0</w:t>
+            </w:r>
+            <w:r>
+              <w:rPr>
+                <w:sz w:val="20"/>
+                <w:szCs w:val="20"/>
+                <w:rtl w:val="0"/>
+              </w:rPr>
+              <w:t xml:space="preserve">6</w:t>
             </w:r>
             <w:r>
               <w:rPr>
@@ -3943,7 +4076,7 @@
                 <w:szCs w:val="20"/>
                 <w:rtl w:val="0"/>
               </w:rPr>
-              <w:t xml:space="preserve">RF05</w:t>
+              <w:t xml:space="preserve">RF07</w:t>
             </w:r>
             <w:r>
               <w:rPr>
@@ -4032,7 +4165,7 @@
                 <w:szCs w:val="20"/>
                 <w:rtl w:val="0"/>
               </w:rPr>
-              <w:t xml:space="preserve">6</w:t>
+              <w:t xml:space="preserve">8</w:t>
             </w:r>
             <w:r>
               <w:rPr>
@@ -4124,7 +4257,7 @@
                 <w:szCs w:val="20"/>
                 <w:rtl w:val="0"/>
               </w:rPr>
-              <w:t xml:space="preserve">7</w:t>
+              <w:t xml:space="preserve">9</w:t>
             </w:r>
             <w:r>
               <w:rPr>
@@ -4208,15 +4341,15 @@
                 <w:szCs w:val="20"/>
                 <w:rtl w:val="0"/>
               </w:rPr>
-              <w:t xml:space="preserve">RF0</w:t>
-            </w:r>
-            <w:r>
-              <w:rPr>
-                <w:sz w:val="20"/>
-                <w:szCs w:val="20"/>
-                <w:rtl w:val="0"/>
-              </w:rPr>
-              <w:t xml:space="preserve">8</w:t>
+              <w:t xml:space="preserve">RF</w:t>
+            </w:r>
+            <w:r>
+              <w:rPr>
+                <w:sz w:val="20"/>
+                <w:szCs w:val="20"/>
+                <w:rtl w:val="0"/>
+              </w:rPr>
+              <w:t xml:space="preserve">10</w:t>
             </w:r>
             <w:r>
               <w:rPr>
@@ -4300,15 +4433,15 @@
                 <w:szCs w:val="20"/>
                 <w:rtl w:val="0"/>
               </w:rPr>
-              <w:t xml:space="preserve">RF0</w:t>
-            </w:r>
-            <w:r>
-              <w:rPr>
-                <w:sz w:val="20"/>
-                <w:szCs w:val="20"/>
-                <w:rtl w:val="0"/>
-              </w:rPr>
-              <w:t xml:space="preserve">9</w:t>
+              <w:t xml:space="preserve">RF</w:t>
+            </w:r>
+            <w:r>
+              <w:rPr>
+                <w:sz w:val="20"/>
+                <w:szCs w:val="20"/>
+                <w:rtl w:val="0"/>
+              </w:rPr>
+              <w:t xml:space="preserve">11</w:t>
             </w:r>
             <w:r>
               <w:rPr>
@@ -4400,7 +4533,7 @@
                 <w:szCs w:val="20"/>
                 <w:rtl w:val="0"/>
               </w:rPr>
-              <w:t xml:space="preserve">10</w:t>
+              <w:t xml:space="preserve">12</w:t>
             </w:r>
             <w:r>
               <w:rPr>
@@ -4492,7 +4625,7 @@
                 <w:szCs w:val="20"/>
                 <w:rtl w:val="0"/>
               </w:rPr>
-              <w:t xml:space="preserve">1</w:t>
+              <w:t xml:space="preserve">3</w:t>
             </w:r>
             <w:r>
               <w:rPr>
@@ -4584,7 +4717,7 @@
                 <w:szCs w:val="20"/>
                 <w:rtl w:val="0"/>
               </w:rPr>
-              <w:t xml:space="preserve">2</w:t>
+              <w:t xml:space="preserve">4</w:t>
             </w:r>
             <w:r>
               <w:rPr>
@@ -4676,7 +4809,7 @@
                 <w:szCs w:val="20"/>
                 <w:rtl w:val="0"/>
               </w:rPr>
-              <w:t xml:space="preserve">3</w:t>
+              <w:t xml:space="preserve">5</w:t>
             </w:r>
             <w:r>
               <w:rPr>
@@ -4768,7 +4901,7 @@
                 <w:szCs w:val="20"/>
                 <w:rtl w:val="0"/>
               </w:rPr>
-              <w:t xml:space="preserve">4</w:t>
+              <w:t xml:space="preserve">6</w:t>
             </w:r>
             <w:r>
               <w:rPr>
@@ -4860,7 +4993,7 @@
                 <w:szCs w:val="20"/>
                 <w:rtl w:val="0"/>
               </w:rPr>
-              <w:t xml:space="preserve">5</w:t>
+              <w:t xml:space="preserve">7</w:t>
             </w:r>
             <w:r>
               <w:rPr>
@@ -4952,7 +5085,7 @@
                 <w:szCs w:val="20"/>
                 <w:rtl w:val="0"/>
               </w:rPr>
-              <w:t xml:space="preserve">6</w:t>
+              <w:t xml:space="preserve">8</w:t>
             </w:r>
             <w:r>
               <w:rPr>
@@ -5044,7 +5177,7 @@
                 <w:szCs w:val="20"/>
                 <w:rtl w:val="0"/>
               </w:rPr>
-              <w:t xml:space="preserve">7</w:t>
+              <w:t xml:space="preserve">9</w:t>
             </w:r>
             <w:r>
               <w:rPr>
@@ -5128,15 +5261,15 @@
                 <w:szCs w:val="20"/>
                 <w:rtl w:val="0"/>
               </w:rPr>
-              <w:t xml:space="preserve">RF1</w:t>
-            </w:r>
-            <w:r>
-              <w:rPr>
-                <w:sz w:val="20"/>
-                <w:szCs w:val="20"/>
-                <w:rtl w:val="0"/>
-              </w:rPr>
-              <w:t xml:space="preserve">8</w:t>
+              <w:t xml:space="preserve">RF</w:t>
+            </w:r>
+            <w:r>
+              <w:rPr>
+                <w:sz w:val="20"/>
+                <w:szCs w:val="20"/>
+                <w:rtl w:val="0"/>
+              </w:rPr>
+              <w:t xml:space="preserve">20</w:t>
             </w:r>
             <w:r>
               <w:rPr>
@@ -5243,15 +5376,15 @@
                 <w:szCs w:val="20"/>
                 <w:rtl w:val="0"/>
               </w:rPr>
-              <w:t xml:space="preserve">RF1</w:t>
-            </w:r>
-            <w:r>
-              <w:rPr>
-                <w:sz w:val="20"/>
-                <w:szCs w:val="20"/>
-                <w:rtl w:val="0"/>
-              </w:rPr>
-              <w:t xml:space="preserve">9</w:t>
+              <w:t xml:space="preserve">RF</w:t>
+            </w:r>
+            <w:r>
+              <w:rPr>
+                <w:sz w:val="20"/>
+                <w:szCs w:val="20"/>
+                <w:rtl w:val="0"/>
+              </w:rPr>
+              <w:t xml:space="preserve">21</w:t>
             </w:r>
             <w:r>
               <w:rPr>
@@ -5343,7 +5476,7 @@
                 <w:szCs w:val="20"/>
                 <w:rtl w:val="0"/>
               </w:rPr>
-              <w:t xml:space="preserve">20</w:t>
+              <w:t xml:space="preserve">22</w:t>
             </w:r>
             <w:r>
               <w:rPr>
@@ -5435,7 +5568,7 @@
                 <w:szCs w:val="20"/>
                 <w:rtl w:val="0"/>
               </w:rPr>
-              <w:t xml:space="preserve">1</w:t>
+              <w:t xml:space="preserve">3</w:t>
             </w:r>
             <w:r>
               <w:rPr>
@@ -5527,7 +5660,7 @@
                 <w:szCs w:val="20"/>
                 <w:rtl w:val="0"/>
               </w:rPr>
-              <w:t xml:space="preserve">2</w:t>
+              <w:t xml:space="preserve">4</w:t>
             </w:r>
             <w:r>
               <w:rPr>
@@ -5619,7 +5752,7 @@
                 <w:szCs w:val="20"/>
                 <w:rtl w:val="0"/>
               </w:rPr>
-              <w:t xml:space="preserve">3</w:t>
+              <w:t xml:space="preserve">5</w:t>
             </w:r>
             <w:r>
               <w:rPr>
@@ -5757,7 +5890,7 @@
                 <w:szCs w:val="20"/>
                 <w:rtl w:val="0"/>
               </w:rPr>
-              <w:t xml:space="preserve">4</w:t>
+              <w:t xml:space="preserve">6</w:t>
             </w:r>
             <w:r>
               <w:rPr>
@@ -5849,7 +5982,7 @@
                 <w:szCs w:val="20"/>
                 <w:rtl w:val="0"/>
               </w:rPr>
-              <w:t xml:space="preserve">5</w:t>
+              <w:t xml:space="preserve">7</w:t>
             </w:r>
             <w:r>
               <w:rPr>
@@ -5964,7 +6097,7 @@
                 <w:szCs w:val="20"/>
                 <w:rtl w:val="0"/>
               </w:rPr>
-              <w:t xml:space="preserve">6</w:t>
+              <w:t xml:space="preserve">8</w:t>
             </w:r>
             <w:r>
               <w:rPr>
@@ -6102,7 +6235,7 @@
                 <w:szCs w:val="20"/>
                 <w:rtl w:val="0"/>
               </w:rPr>
-              <w:t xml:space="preserve">7</w:t>
+              <w:t xml:space="preserve">9</w:t>
             </w:r>
             <w:r>
               <w:rPr>
@@ -6186,15 +6319,15 @@
                 <w:szCs w:val="20"/>
                 <w:rtl w:val="0"/>
               </w:rPr>
-              <w:t xml:space="preserve">RF2</w:t>
-            </w:r>
-            <w:r>
-              <w:rPr>
-                <w:sz w:val="20"/>
-                <w:szCs w:val="20"/>
-                <w:rtl w:val="0"/>
-              </w:rPr>
-              <w:t xml:space="preserve">8</w:t>
+              <w:t xml:space="preserve">RF</w:t>
+            </w:r>
+            <w:r>
+              <w:rPr>
+                <w:sz w:val="20"/>
+                <w:szCs w:val="20"/>
+                <w:rtl w:val="0"/>
+              </w:rPr>
+              <w:t xml:space="preserve">30</w:t>
             </w:r>
             <w:r>
               <w:rPr>
@@ -6278,15 +6411,15 @@
                 <w:szCs w:val="20"/>
                 <w:rtl w:val="0"/>
               </w:rPr>
-              <w:t xml:space="preserve">RF2</w:t>
-            </w:r>
-            <w:r>
-              <w:rPr>
-                <w:sz w:val="20"/>
-                <w:szCs w:val="20"/>
-                <w:rtl w:val="0"/>
-              </w:rPr>
-              <w:t xml:space="preserve">9</w:t>
+              <w:t xml:space="preserve">RF</w:t>
+            </w:r>
+            <w:r>
+              <w:rPr>
+                <w:sz w:val="20"/>
+                <w:szCs w:val="20"/>
+                <w:rtl w:val="0"/>
+              </w:rPr>
+              <w:t xml:space="preserve">31</w:t>
             </w:r>
             <w:r>
               <w:rPr>
@@ -6419,7 +6552,7 @@
                 <w:szCs w:val="20"/>
                 <w:rtl w:val="0"/>
               </w:rPr>
-              <w:t xml:space="preserve">30</w:t>
+              <w:t xml:space="preserve">32</w:t>
             </w:r>
             <w:r>
               <w:rPr>
@@ -6506,7 +6639,7 @@
                 <w:szCs w:val="20"/>
                 <w:rtl w:val="0"/>
               </w:rPr>
-              <w:t xml:space="preserve">1</w:t>
+              <w:t xml:space="preserve">3</w:t>
             </w:r>
             <w:r>
               <w:rPr>

</xml_diff>